<commit_message>
Updated the CPII word to reflect teachers thoughts
</commit_message>
<xml_diff>
--- a/CPII-G43/CPII-G43.docx
+++ b/CPII-G43/CPII-G43.docx
@@ -540,72 +540,10 @@
           <w:lang w:val="en-US"/>
         </w:rPr>
         <w:drawing>
-          <wp:inline distT="0" distB="0" distL="0" distR="0" wp14:anchorId="53FA1C5D" wp14:editId="6E60DE80">
-            <wp:extent cx="2171700" cy="1747045"/>
-            <wp:effectExtent l="0" t="0" r="0" b="5715"/>
-            <wp:docPr id="802509106" name="Picture 2"/>
-            <wp:cNvGraphicFramePr>
-              <a:graphicFrameLocks xmlns:a="http://schemas.openxmlformats.org/drawingml/2006/main" noChangeAspect="1"/>
-            </wp:cNvGraphicFramePr>
-            <a:graphic xmlns:a="http://schemas.openxmlformats.org/drawingml/2006/main">
-              <a:graphicData uri="http://schemas.openxmlformats.org/drawingml/2006/picture">
-                <pic:pic xmlns:pic="http://schemas.openxmlformats.org/drawingml/2006/picture">
-                  <pic:nvPicPr>
-                    <pic:cNvPr id="0" name="Picture 1"/>
-                    <pic:cNvPicPr>
-                      <a:picLocks noChangeAspect="1" noChangeArrowheads="1"/>
-                    </pic:cNvPicPr>
-                  </pic:nvPicPr>
-                  <pic:blipFill>
-                    <a:blip r:embed="rId8" cstate="print">
-                      <a:extLst>
-                        <a:ext uri="{28A0092B-C50C-407E-A947-70E740481C1C}">
-                          <a14:useLocalDpi xmlns:a14="http://schemas.microsoft.com/office/drawing/2010/main" val="0"/>
-                        </a:ext>
-                      </a:extLst>
-                    </a:blip>
-                    <a:srcRect/>
-                    <a:stretch>
-                      <a:fillRect/>
-                    </a:stretch>
-                  </pic:blipFill>
-                  <pic:spPr bwMode="auto">
-                    <a:xfrm>
-                      <a:off x="0" y="0"/>
-                      <a:ext cx="2178746" cy="1752714"/>
-                    </a:xfrm>
-                    <a:prstGeom prst="rect">
-                      <a:avLst/>
-                    </a:prstGeom>
-                    <a:noFill/>
-                    <a:ln>
-                      <a:noFill/>
-                    </a:ln>
-                  </pic:spPr>
-                </pic:pic>
-              </a:graphicData>
-            </a:graphic>
-          </wp:inline>
-        </w:drawing>
-      </w:r>
-    </w:p>
-    <w:p>
-      <w:pPr>
-        <w:rPr>
-          <w:noProof/>
-          <w:lang w:val="en-US"/>
-        </w:rPr>
-      </w:pPr>
-      <w:r>
-        <w:rPr>
-          <w:noProof/>
-          <w:lang w:val="en-US"/>
-        </w:rPr>
-        <w:drawing>
-          <wp:inline distT="0" distB="0" distL="0" distR="0" wp14:anchorId="71E68F9A" wp14:editId="348CB574">
-            <wp:extent cx="2162034" cy="3000375"/>
+          <wp:inline distT="0" distB="0" distL="0" distR="0" wp14:anchorId="6F9037B8" wp14:editId="6645E903">
+            <wp:extent cx="5095875" cy="2863234"/>
             <wp:effectExtent l="0" t="0" r="0" b="0"/>
-            <wp:docPr id="1393392577" name="Picture 3"/>
+            <wp:docPr id="1299017474" name="Picture 3"/>
             <wp:cNvGraphicFramePr>
               <a:graphicFrameLocks xmlns:a="http://schemas.openxmlformats.org/drawingml/2006/main" noChangeAspect="1"/>
             </wp:cNvGraphicFramePr>
@@ -619,14 +557,14 @@
                     </pic:cNvPicPr>
                   </pic:nvPicPr>
                   <pic:blipFill rotWithShape="1">
-                    <a:blip r:embed="rId9">
+                    <a:blip r:embed="rId8">
                       <a:extLst>
                         <a:ext uri="{28A0092B-C50C-407E-A947-70E740481C1C}">
                           <a14:useLocalDpi xmlns:a14="http://schemas.microsoft.com/office/drawing/2010/main" val="0"/>
                         </a:ext>
                       </a:extLst>
                     </a:blip>
-                    <a:srcRect r="49322" b="49994"/>
+                    <a:srcRect l="1157" r="1"/>
                     <a:stretch>
                       <a:fillRect/>
                     </a:stretch>
@@ -634,7 +572,7 @@
                   <pic:spPr bwMode="auto">
                     <a:xfrm>
                       <a:off x="0" y="0"/>
-                      <a:ext cx="2170737" cy="3012453"/>
+                      <a:ext cx="5138321" cy="2887083"/>
                     </a:xfrm>
                     <a:prstGeom prst="rect">
                       <a:avLst/>
@@ -660,29 +598,34 @@
       <w:pPr>
         <w:rPr>
           <w:noProof/>
+          <w:highlight w:val="yellow"/>
           <w:lang w:val="en-US"/>
         </w:rPr>
       </w:pPr>
       <w:r>
         <w:rPr>
           <w:noProof/>
-          <w:lang w:val="en-US"/>
-        </w:rPr>
-        <w:t xml:space="preserve">The dashboard combines temporal and spatial perspectives to explore fire activity and prevention in Portugal (2010–2024). At the top, a </w:t>
-      </w:r>
-      <w:r>
+          <w:highlight w:val="yellow"/>
+          <w:lang w:val="en-US"/>
+        </w:rPr>
+        <w:t>The dashboard combines temporal and categorical perspectives to explore fire activity and prevention in Portugal (2010–2024). On the left, a radial bar chart with a dropdown menu shows the annual number of fires, either for Portugal as a whole or by NUTS-III regions (NUTS-2024), giving users a quick view of long-term trends.</w:t>
+      </w:r>
+    </w:p>
+    <w:p>
+      <w:pPr>
         <w:rPr>
           <w:noProof/>
-          <w:lang w:val="en-US"/>
-        </w:rPr>
-        <w:t xml:space="preserve">radial </w:t>
-      </w:r>
+          <w:highlight w:val="yellow"/>
+          <w:lang w:val="en-US"/>
+        </w:rPr>
+      </w:pPr>
       <w:r>
         <w:rPr>
           <w:noProof/>
-          <w:lang w:val="en-US"/>
-        </w:rPr>
-        <w:t>bar chart with a dropdown menu shows the annual number of fires, either for Portugal as a whole or by NUTS-III regions (NUTS-2024), giving users a quick view of long-term trends.</w:t>
+          <w:highlight w:val="yellow"/>
+          <w:lang w:val="en-US"/>
+        </w:rPr>
+        <w:t>To the right, two donut charts are stacked vertically: the top chart displays the distribution of fire causes, while the bottom chart shows the distribution of fire sizes. Each donut chart includes its own region and year selectors, allowing users to explore causes and fire sizes independently across different spatial and temporal contexts.</w:t>
       </w:r>
     </w:p>
     <w:p>
@@ -695,23 +638,10 @@
       <w:r>
         <w:rPr>
           <w:noProof/>
-          <w:lang w:val="en-US"/>
-        </w:rPr>
-        <w:t>Beneath it, a choropleth map of NUTS-III regions allows comparison across four indicators for the selected year: number of fires, percentage of burned area, efficiency index (firefighters per fire), and prevention index (firefighters per km²). A year selector with arrows lets users browse yearly snapshots, while a filter panel enables switching between metrics.</w:t>
-      </w:r>
-    </w:p>
-    <w:p>
-      <w:pPr>
-        <w:rPr>
-          <w:lang w:val="en-US"/>
-        </w:rPr>
-      </w:pPr>
-      <w:r>
-        <w:rPr>
-          <w:noProof/>
-          <w:lang w:val="en-US"/>
-        </w:rPr>
-        <w:t>The map uses a color scale from teal (good) to yellow (moderate) to red (bad) for intuitive comparison. Together, the bar chart and map support both overview (national trends) and drill-down (regional differences) tasks, giving users a clear, interactive understanding of fire evolution and prevention efforts.</w:t>
+          <w:highlight w:val="yellow"/>
+          <w:lang w:val="en-US"/>
+        </w:rPr>
+        <w:t>The charts are visually separated by dividing lines — a vertical line between the radial bar chart and the donut charts, and a horizontal line between the two donuts — ensuring clarity and a well-structured layout.</w:t>
       </w:r>
     </w:p>
     <w:p>
@@ -725,7 +655,6 @@
         <w:rPr>
           <w:lang w:val="en-US"/>
         </w:rPr>
-        <w:lastRenderedPageBreak/>
         <w:t>Charts</w:t>
       </w:r>
     </w:p>
@@ -761,13 +690,13 @@
           <w:bCs/>
           <w:lang w:val="en-US"/>
         </w:rPr>
-        <w:t>radial</w:t>
-      </w:r>
-      <w:r>
-        <w:rPr>
-          <w:lang w:val="en-US"/>
-        </w:rPr>
-        <w:t xml:space="preserve"> </w:t>
+        <w:t>radial bar chart</w:t>
+      </w:r>
+      <w:r>
+        <w:rPr>
+          <w:lang w:val="en-US"/>
+        </w:rPr>
+        <w:t xml:space="preserve"> showing the number of fires per year for Portugal or by NUTS-III regions (NUTS-2024); a </w:t>
       </w:r>
       <w:r>
         <w:rPr>
@@ -775,13 +704,13 @@
           <w:bCs/>
           <w:lang w:val="en-US"/>
         </w:rPr>
-        <w:t>bar chart</w:t>
-      </w:r>
-      <w:r>
-        <w:rPr>
-          <w:lang w:val="en-US"/>
-        </w:rPr>
-        <w:t xml:space="preserve"> showing the number of fires per year for Portugal or by NUTS-III regions (NUTS-2024); a </w:t>
+        <w:t>choropleth map</w:t>
+      </w:r>
+      <w:r>
+        <w:rPr>
+          <w:lang w:val="en-US"/>
+        </w:rPr>
+        <w:t xml:space="preserve"> of NUTS-III regions displaying fires, burned area percentage, efficiency index, or prevention index depending on the selected filter; and a set of </w:t>
       </w:r>
       <w:r>
         <w:rPr>
@@ -789,27 +718,13 @@
           <w:bCs/>
           <w:lang w:val="en-US"/>
         </w:rPr>
-        <w:t>choropleth map</w:t>
-      </w:r>
-      <w:r>
-        <w:rPr>
-          <w:lang w:val="en-US"/>
-        </w:rPr>
-        <w:t xml:space="preserve"> of NUTS-III regions displaying fires, burned area percentage, efficiency index, or prevention index depending on the selected filter; and two </w:t>
-      </w:r>
-      <w:r>
-        <w:rPr>
-          <w:b/>
-          <w:bCs/>
-          <w:lang w:val="en-US"/>
-        </w:rPr>
         <w:t>donut charts</w:t>
       </w:r>
       <w:r>
         <w:rPr>
           <w:lang w:val="en-US"/>
         </w:rPr>
-        <w:t xml:space="preserve"> showing fire causes and fire size distribution for a chosen region and year.</w:t>
+        <w:t xml:space="preserve"> that show fire causes and fire size distributions. The donut charts are presented in two forms: regional views displaying the distribution for a chosen region and year, and trend views that show yearly changes across Portugal or NUTS-III regions.</w:t>
       </w:r>
     </w:p>
     <w:p>
@@ -823,6 +738,7 @@
         <w:rPr>
           <w:lang w:val="en-US"/>
         </w:rPr>
+        <w:lastRenderedPageBreak/>
         <w:t>Chart #</w:t>
       </w:r>
       <w:r>
@@ -830,6 +746,19 @@
           <w:lang w:val="en-US"/>
         </w:rPr>
         <w:t>1</w:t>
+      </w:r>
+      <w:r>
+        <w:rPr>
+          <w:highlight w:val="yellow"/>
+          <w:lang w:val="en-US"/>
+        </w:rPr>
+        <w:t>: Radial Bar Chart</w:t>
+      </w:r>
+      <w:r>
+        <w:rPr>
+          <w:lang w:val="en-US"/>
+        </w:rPr>
+        <w:t xml:space="preserve"> </w:t>
       </w:r>
     </w:p>
     <w:p>
@@ -855,7 +784,7 @@
                     </pic:cNvPicPr>
                   </pic:nvPicPr>
                   <pic:blipFill>
-                    <a:blip r:embed="rId10">
+                    <a:blip r:embed="rId9">
                       <a:extLst>
                         <a:ext uri="{28A0092B-C50C-407E-A947-70E740481C1C}">
                           <a14:useLocalDpi xmlns:a14="http://schemas.microsoft.com/office/drawing/2010/main" val="0"/>
@@ -980,6 +909,34 @@
       <w:r>
         <w:t xml:space="preserve"> #2</w:t>
       </w:r>
+      <w:r>
+        <w:rPr>
+          <w:highlight w:val="yellow"/>
+        </w:rPr>
+        <w:t xml:space="preserve">: </w:t>
+      </w:r>
+      <w:proofErr w:type="spellStart"/>
+      <w:r>
+        <w:rPr>
+          <w:highlight w:val="yellow"/>
+        </w:rPr>
+        <w:t>Choropleth</w:t>
+      </w:r>
+      <w:proofErr w:type="spellEnd"/>
+      <w:r>
+        <w:rPr>
+          <w:highlight w:val="yellow"/>
+        </w:rPr>
+        <w:t xml:space="preserve"> </w:t>
+      </w:r>
+      <w:proofErr w:type="spellStart"/>
+      <w:r>
+        <w:rPr>
+          <w:highlight w:val="yellow"/>
+        </w:rPr>
+        <w:t>Map</w:t>
+      </w:r>
+      <w:proofErr w:type="spellEnd"/>
     </w:p>
     <w:p>
       <w:r>
@@ -1004,7 +961,7 @@
                     </pic:cNvPicPr>
                   </pic:nvPicPr>
                   <pic:blipFill rotWithShape="1">
-                    <a:blip r:embed="rId9">
+                    <a:blip r:embed="rId10">
                       <a:extLst>
                         <a:ext uri="{28A0092B-C50C-407E-A947-70E740481C1C}">
                           <a14:useLocalDpi xmlns:a14="http://schemas.microsoft.com/office/drawing/2010/main" val="0"/>
@@ -1062,7 +1019,7 @@
                     </pic:cNvPicPr>
                   </pic:nvPicPr>
                   <pic:blipFill rotWithShape="1">
-                    <a:blip r:embed="rId9">
+                    <a:blip r:embed="rId10">
                       <a:extLst>
                         <a:ext uri="{28A0092B-C50C-407E-A947-70E740481C1C}">
                           <a14:useLocalDpi xmlns:a14="http://schemas.microsoft.com/office/drawing/2010/main" val="0"/>
@@ -1110,21 +1067,27 @@
         <w:rPr>
           <w:lang w:val="en-US"/>
         </w:rPr>
+        <w:t>Marks and Channels</w:t>
+      </w:r>
+    </w:p>
+    <w:p>
+      <w:pPr>
+        <w:rPr>
+          <w:lang w:val="en-US"/>
+        </w:rPr>
+      </w:pPr>
+      <w:r>
+        <w:rPr>
+          <w:lang w:val="en-US"/>
+        </w:rPr>
+        <w:t xml:space="preserve">The choropleth map represents Portugal’s NUTS-III regions (NUTS-2024) as polygons, with fill color encoding the selected indicator: number of fires, percentage of burned area, efficiency index, or prevention index. The chosen color scale follows a hue progression from teal to yellow to red, which communicates performance in an intuitive way—teal reflects good outcomes, yellow indicates </w:t>
+      </w:r>
+      <w:r>
+        <w:rPr>
+          <w:lang w:val="en-US"/>
+        </w:rPr>
         <w:lastRenderedPageBreak/>
-        <w:t>Marks and Channels</w:t>
-      </w:r>
-    </w:p>
-    <w:p>
-      <w:pPr>
-        <w:rPr>
-          <w:lang w:val="en-US"/>
-        </w:rPr>
-      </w:pPr>
-      <w:r>
-        <w:rPr>
-          <w:lang w:val="en-US"/>
-        </w:rPr>
-        <w:t>The choropleth map represents Portugal’s NUTS-III regions (NUTS-2024) as polygons, with fill color encoding the selected indicator: number of fires, percentage of burned area, efficiency index, or prevention index. The chosen color scale follows a hue progression from teal to yellow to red, which communicates performance in an intuitive way—teal reflects good outcomes, yellow indicates moderate, and red highlights poor results. Neutral-colored borders preserve the visibility of geographic boundaries, while the position of each polygon matches its real geographic location to ensure accurate spatial comparisons.</w:t>
+        <w:t>moderate, and red highlights poor results. Neutral-colored borders preserve the visibility of geographic boundaries, while the position of each polygon matches its real geographic location to ensure accurate spatial comparisons.</w:t>
       </w:r>
     </w:p>
     <w:p>
@@ -1151,21 +1114,7 @@
         <w:rPr>
           <w:lang w:val="en-US"/>
         </w:rPr>
-        <w:t xml:space="preserve">The choropleth map provides an intuitive way to compare regions spatially, as geographic boundaries are directly tied to the data of interest. Color is an effective channel for representing ratio and magnitude variables across areas, enabling quick identification of high- and low-performing regions. The chosen color scale leverages intuitive associations with “good” (teal) and “bad” (red), which supports interpretation </w:t>
-      </w:r>
-      <w:proofErr w:type="gramStart"/>
-      <w:r>
-        <w:rPr>
-          <w:lang w:val="en-US"/>
-        </w:rPr>
-        <w:t>at a glance</w:t>
-      </w:r>
-      <w:proofErr w:type="gramEnd"/>
-      <w:r>
-        <w:rPr>
-          <w:lang w:val="en-US"/>
-        </w:rPr>
-        <w:t>. The inclusion of multiple filters increases flexibility, allowing users to analyze not only fire occurrence but also efficiency and prevention efforts.</w:t>
+        <w:t>The choropleth map provides an intuitive way to compare regions spatially, as geographic boundaries are directly tied to the data of interest. Color is an effective channel for representing ratio and magnitude variables across areas, enabling quick identification of high- and low-performing regions. The chosen color scale leverages intuitive associations with “good” (teal) and “bad” (red), which supports interpretation at a glance. The inclusion of multiple filters increases flexibility, allowing users to analyze not only fire occurrence but also efficiency and prevention efforts.</w:t>
       </w:r>
     </w:p>
     <w:p>
@@ -1208,6 +1157,13 @@
         </w:rPr>
         <w:t>Chart #3</w:t>
       </w:r>
+      <w:r>
+        <w:rPr>
+          <w:highlight w:val="yellow"/>
+          <w:lang w:val="en-US"/>
+        </w:rPr>
+        <w:t>: Donut Chart</w:t>
+      </w:r>
     </w:p>
     <w:p>
       <w:pPr>
@@ -1221,10 +1177,10 @@
           <w:lang w:val="en-US"/>
         </w:rPr>
         <w:drawing>
-          <wp:inline distT="0" distB="0" distL="0" distR="0" wp14:anchorId="57863120" wp14:editId="63166A3F">
-            <wp:extent cx="3899223" cy="2000250"/>
-            <wp:effectExtent l="0" t="0" r="0" b="7620"/>
-            <wp:docPr id="769259746" name="Picture 6" descr="A graph of different colored circles&#10;&#10;AI-generated content may be incorrect."/>
+          <wp:inline distT="0" distB="0" distL="0" distR="0" wp14:anchorId="2E6ECD8A" wp14:editId="51BA56FA">
+            <wp:extent cx="2912110" cy="1571625"/>
+            <wp:effectExtent l="0" t="0" r="2540" b="9525"/>
+            <wp:docPr id="2059293606" name="Picture 4"/>
             <wp:cNvGraphicFramePr>
               <a:graphicFrameLocks xmlns:a="http://schemas.openxmlformats.org/drawingml/2006/main" noChangeAspect="1"/>
             </wp:cNvGraphicFramePr>
@@ -1232,7 +1188,7 @@
               <a:graphicData uri="http://schemas.openxmlformats.org/drawingml/2006/picture">
                 <pic:pic xmlns:pic="http://schemas.openxmlformats.org/drawingml/2006/picture">
                   <pic:nvPicPr>
-                    <pic:cNvPr id="769259746" name="Picture 6" descr="A graph of different colored circles&#10;&#10;AI-generated content may be incorrect."/>
+                    <pic:cNvPr id="0" name="Picture 3"/>
                     <pic:cNvPicPr>
                       <a:picLocks noChangeAspect="1" noChangeArrowheads="1"/>
                     </pic:cNvPicPr>
@@ -1245,7 +1201,7 @@
                         </a:ext>
                       </a:extLst>
                     </a:blip>
-                    <a:srcRect r="216" b="55367"/>
+                    <a:srcRect b="1786"/>
                     <a:stretch>
                       <a:fillRect/>
                     </a:stretch>
@@ -1253,7 +1209,7 @@
                   <pic:spPr bwMode="auto">
                     <a:xfrm>
                       <a:off x="0" y="0"/>
-                      <a:ext cx="3899223" cy="2000250"/>
+                      <a:ext cx="2938268" cy="1585742"/>
                     </a:xfrm>
                     <a:prstGeom prst="rect">
                       <a:avLst/>
@@ -1274,119 +1230,16 @@
           </wp:inline>
         </w:drawing>
       </w:r>
-    </w:p>
-    <w:p>
-      <w:pPr>
-        <w:pStyle w:val="Heading3"/>
-        <w:rPr>
-          <w:lang w:val="en-US"/>
-        </w:rPr>
-      </w:pPr>
-      <w:r>
-        <w:rPr>
-          <w:lang w:val="en-US"/>
-        </w:rPr>
-        <w:t>Marks and Channels</w:t>
-      </w:r>
-    </w:p>
-    <w:p>
-      <w:pPr>
-        <w:rPr>
-          <w:lang w:val="en-US"/>
-        </w:rPr>
-      </w:pPr>
-      <w:r>
-        <w:rPr>
-          <w:lang w:val="en-US"/>
-        </w:rPr>
-        <w:t>The donut chart displays fire causes as arcs arranged in a circular ring, with each arc corresponding to one category such as negligence or intentional origin. Arc length and angle encode the proportion of fires attributed to each cause, while distinct colors differentiate between categories and ensure they are easily distinguishable. The sequential arrangement of arcs around the circle allows all categories to be visible simultaneously.</w:t>
-      </w:r>
-    </w:p>
-    <w:p>
-      <w:pPr>
-        <w:pStyle w:val="Heading3"/>
-        <w:rPr>
-          <w:lang w:val="en-US"/>
-        </w:rPr>
-      </w:pPr>
-      <w:r>
-        <w:rPr>
-          <w:lang w:val="en-US"/>
-        </w:rPr>
-        <w:t>Rationale</w:t>
-      </w:r>
-    </w:p>
-    <w:p>
-      <w:pPr>
-        <w:rPr>
-          <w:lang w:val="en-US"/>
-        </w:rPr>
-      </w:pPr>
-      <w:r>
-        <w:rPr>
-          <w:lang w:val="en-US"/>
-        </w:rPr>
-        <w:t>The donut chart was chosen to represent the distribution of categorical data (fire causes) in a visually intuitive way. Arc length/angle is an effective channel for comparing proportions, and distinct colors help differentiate between categories.</w:t>
-      </w:r>
-    </w:p>
-    <w:p>
-      <w:pPr>
-        <w:pStyle w:val="Heading3"/>
-        <w:rPr>
-          <w:lang w:val="en-US"/>
-        </w:rPr>
-      </w:pPr>
-      <w:r>
-        <w:rPr>
-          <w:lang w:val="en-US"/>
-        </w:rPr>
-        <w:lastRenderedPageBreak/>
-        <w:t>Interaction</w:t>
-      </w:r>
-    </w:p>
-    <w:p>
-      <w:pPr>
-        <w:rPr>
-          <w:lang w:val="en-US"/>
-        </w:rPr>
-      </w:pPr>
-      <w:r>
-        <w:rPr>
-          <w:lang w:val="en-US"/>
-        </w:rPr>
-        <w:t>Interaction is straightforward: when the user hovers over an arc, the corresponding segment is highlighted to improve visibility and focus. Clicking on an arc displays a pop-up with the exact number of fires for that cause, offering precise information beyond visual estimation.</w:t>
-      </w:r>
-    </w:p>
-    <w:p>
-      <w:pPr>
-        <w:pStyle w:val="Heading2"/>
-        <w:rPr>
-          <w:lang w:val="en-US"/>
-        </w:rPr>
-      </w:pPr>
-      <w:r>
-        <w:rPr>
-          <w:lang w:val="en-US"/>
-        </w:rPr>
-        <w:t>Chart #4</w:t>
-      </w:r>
-    </w:p>
-    <w:p>
-      <w:pPr>
-        <w:rPr>
-          <w:lang w:val="en-US"/>
-        </w:rPr>
-      </w:pPr>
       <w:r>
         <w:rPr>
           <w:noProof/>
           <w:lang w:val="en-US"/>
         </w:rPr>
         <w:drawing>
-          <wp:inline distT="0" distB="0" distL="0" distR="0" wp14:anchorId="2DC085C3" wp14:editId="313D9AF2">
-            <wp:extent cx="3872625" cy="2066925"/>
+          <wp:inline distT="0" distB="0" distL="0" distR="0" wp14:anchorId="291327DF" wp14:editId="26DD4018">
+            <wp:extent cx="2840491" cy="1590675"/>
             <wp:effectExtent l="0" t="0" r="0" b="0"/>
-            <wp:docPr id="286144921" name="Picture 7" descr="A graph of different colored circles&#10;&#10;AI-generated content may be incorrect."/>
+            <wp:docPr id="1551168921" name="Picture 5"/>
             <wp:cNvGraphicFramePr>
               <a:graphicFrameLocks xmlns:a="http://schemas.openxmlformats.org/drawingml/2006/main" noChangeAspect="1"/>
             </wp:cNvGraphicFramePr>
@@ -1394,20 +1247,20 @@
               <a:graphicData uri="http://schemas.openxmlformats.org/drawingml/2006/picture">
                 <pic:pic xmlns:pic="http://schemas.openxmlformats.org/drawingml/2006/picture">
                   <pic:nvPicPr>
-                    <pic:cNvPr id="286144921" name="Picture 7" descr="A graph of different colored circles&#10;&#10;AI-generated content may be incorrect."/>
+                    <pic:cNvPr id="0" name="Picture 4"/>
                     <pic:cNvPicPr>
                       <a:picLocks noChangeAspect="1" noChangeArrowheads="1"/>
                     </pic:cNvPicPr>
                   </pic:nvPicPr>
-                  <pic:blipFill rotWithShape="1">
-                    <a:blip r:embed="rId11">
+                  <pic:blipFill>
+                    <a:blip r:embed="rId12">
                       <a:extLst>
                         <a:ext uri="{28A0092B-C50C-407E-A947-70E740481C1C}">
                           <a14:useLocalDpi xmlns:a14="http://schemas.microsoft.com/office/drawing/2010/main" val="0"/>
                         </a:ext>
                       </a:extLst>
                     </a:blip>
-                    <a:srcRect t="53462"/>
+                    <a:srcRect/>
                     <a:stretch>
                       <a:fillRect/>
                     </a:stretch>
@@ -1415,7 +1268,68 @@
                   <pic:spPr bwMode="auto">
                     <a:xfrm>
                       <a:off x="0" y="0"/>
-                      <a:ext cx="3887372" cy="2074796"/>
+                      <a:ext cx="2874959" cy="1609977"/>
+                    </a:xfrm>
+                    <a:prstGeom prst="rect">
+                      <a:avLst/>
+                    </a:prstGeom>
+                    <a:noFill/>
+                    <a:ln>
+                      <a:noFill/>
+                    </a:ln>
+                  </pic:spPr>
+                </pic:pic>
+              </a:graphicData>
+            </a:graphic>
+          </wp:inline>
+        </w:drawing>
+      </w:r>
+    </w:p>
+    <w:p>
+      <w:pPr>
+        <w:rPr>
+          <w:lang w:val="en-US"/>
+        </w:rPr>
+      </w:pPr>
+      <w:r>
+        <w:rPr>
+          <w:noProof/>
+          <w:lang w:val="en-US"/>
+        </w:rPr>
+        <w:drawing>
+          <wp:inline distT="0" distB="0" distL="0" distR="0" wp14:anchorId="1CB68077" wp14:editId="175E43AD">
+            <wp:extent cx="2847704" cy="1562100"/>
+            <wp:effectExtent l="0" t="0" r="0" b="0"/>
+            <wp:docPr id="39810739" name="Picture 6"/>
+            <wp:cNvGraphicFramePr>
+              <a:graphicFrameLocks xmlns:a="http://schemas.openxmlformats.org/drawingml/2006/main" noChangeAspect="1"/>
+            </wp:cNvGraphicFramePr>
+            <a:graphic xmlns:a="http://schemas.openxmlformats.org/drawingml/2006/main">
+              <a:graphicData uri="http://schemas.openxmlformats.org/drawingml/2006/picture">
+                <pic:pic xmlns:pic="http://schemas.openxmlformats.org/drawingml/2006/picture">
+                  <pic:nvPicPr>
+                    <pic:cNvPr id="0" name="Picture 5"/>
+                    <pic:cNvPicPr>
+                      <a:picLocks noChangeAspect="1" noChangeArrowheads="1"/>
+                    </pic:cNvPicPr>
+                  </pic:nvPicPr>
+                  <pic:blipFill rotWithShape="1">
+                    <a:blip r:embed="rId13">
+                      <a:extLst>
+                        <a:ext uri="{28A0092B-C50C-407E-A947-70E740481C1C}">
+                          <a14:useLocalDpi xmlns:a14="http://schemas.microsoft.com/office/drawing/2010/main" val="0"/>
+                        </a:ext>
+                      </a:extLst>
+                    </a:blip>
+                    <a:srcRect t="1" b="1875"/>
+                    <a:stretch>
+                      <a:fillRect/>
+                    </a:stretch>
+                  </pic:blipFill>
+                  <pic:spPr bwMode="auto">
+                    <a:xfrm>
+                      <a:off x="0" y="0"/>
+                      <a:ext cx="2868842" cy="1573695"/>
                     </a:xfrm>
                     <a:prstGeom prst="rect">
                       <a:avLst/>
@@ -1436,6 +1350,60 @@
           </wp:inline>
         </w:drawing>
       </w:r>
+      <w:r>
+        <w:rPr>
+          <w:noProof/>
+          <w:lang w:val="en-US"/>
+        </w:rPr>
+        <w:drawing>
+          <wp:inline distT="0" distB="0" distL="0" distR="0" wp14:anchorId="7F23B89E" wp14:editId="60BF2C79">
+            <wp:extent cx="2505075" cy="1402842"/>
+            <wp:effectExtent l="0" t="0" r="0" b="6985"/>
+            <wp:docPr id="2005208252" name="Picture 7"/>
+            <wp:cNvGraphicFramePr>
+              <a:graphicFrameLocks xmlns:a="http://schemas.openxmlformats.org/drawingml/2006/main" noChangeAspect="1"/>
+            </wp:cNvGraphicFramePr>
+            <a:graphic xmlns:a="http://schemas.openxmlformats.org/drawingml/2006/main">
+              <a:graphicData uri="http://schemas.openxmlformats.org/drawingml/2006/picture">
+                <pic:pic xmlns:pic="http://schemas.openxmlformats.org/drawingml/2006/picture">
+                  <pic:nvPicPr>
+                    <pic:cNvPr id="0" name="Picture 6"/>
+                    <pic:cNvPicPr>
+                      <a:picLocks noChangeAspect="1" noChangeArrowheads="1"/>
+                    </pic:cNvPicPr>
+                  </pic:nvPicPr>
+                  <pic:blipFill>
+                    <a:blip r:embed="rId14">
+                      <a:extLst>
+                        <a:ext uri="{28A0092B-C50C-407E-A947-70E740481C1C}">
+                          <a14:useLocalDpi xmlns:a14="http://schemas.microsoft.com/office/drawing/2010/main" val="0"/>
+                        </a:ext>
+                      </a:extLst>
+                    </a:blip>
+                    <a:srcRect/>
+                    <a:stretch>
+                      <a:fillRect/>
+                    </a:stretch>
+                  </pic:blipFill>
+                  <pic:spPr bwMode="auto">
+                    <a:xfrm>
+                      <a:off x="0" y="0"/>
+                      <a:ext cx="2512129" cy="1406792"/>
+                    </a:xfrm>
+                    <a:prstGeom prst="rect">
+                      <a:avLst/>
+                    </a:prstGeom>
+                    <a:noFill/>
+                    <a:ln>
+                      <a:noFill/>
+                    </a:ln>
+                  </pic:spPr>
+                </pic:pic>
+              </a:graphicData>
+            </a:graphic>
+          </wp:inline>
+        </w:drawing>
+      </w:r>
     </w:p>
     <w:p>
       <w:pPr>
@@ -1459,9 +1427,58 @@
       </w:pPr>
       <w:r>
         <w:rPr>
-          <w:lang w:val="en-US"/>
-        </w:rPr>
-        <w:t>The second donut chart represents fire size distribution, with arcs arranged in a circular ring where each arc corresponds to a fire size class, such as less than 1 ha or 1–10 ha. The proportion of fires in each class is encoded through arc length and angle, while distinct colors differentiate the categories. Their sequential arrangement ensures that all classes are visible at once, and the hole at the center is reserved for labels or totals, improving readability while conserving dashboard space.</w:t>
+          <w:highlight w:val="yellow"/>
+          <w:lang w:val="en-US"/>
+        </w:rPr>
+        <w:t xml:space="preserve">All donut charts use arcs arranged in a circular ring, with each arc representing a categorical value. For </w:t>
+      </w:r>
+      <w:r>
+        <w:rPr>
+          <w:i/>
+          <w:iCs/>
+          <w:highlight w:val="yellow"/>
+          <w:lang w:val="en-US"/>
+        </w:rPr>
+        <w:t>fire causes</w:t>
+      </w:r>
+      <w:r>
+        <w:rPr>
+          <w:highlight w:val="yellow"/>
+          <w:lang w:val="en-US"/>
+        </w:rPr>
+        <w:t xml:space="preserve">, categories include negligence, intentional origin, and others; for </w:t>
+      </w:r>
+      <w:r>
+        <w:rPr>
+          <w:i/>
+          <w:iCs/>
+          <w:highlight w:val="yellow"/>
+          <w:lang w:val="en-US"/>
+        </w:rPr>
+        <w:t>fire sizes</w:t>
+      </w:r>
+      <w:r>
+        <w:rPr>
+          <w:highlight w:val="yellow"/>
+          <w:lang w:val="en-US"/>
+        </w:rPr>
+        <w:t xml:space="preserve">, classes include &lt;1 ha, 1–10 ha, and so on. Arc length and angle encode the proportion of fires in each category, while distinct colors differentiate them for easy comparison. In the </w:t>
+      </w:r>
+      <w:r>
+        <w:rPr>
+          <w:i/>
+          <w:iCs/>
+          <w:highlight w:val="yellow"/>
+          <w:lang w:val="en-US"/>
+        </w:rPr>
+        <w:t>fire size</w:t>
+      </w:r>
+      <w:r>
+        <w:rPr>
+          <w:highlight w:val="yellow"/>
+          <w:lang w:val="en-US"/>
+        </w:rPr>
+        <w:t xml:space="preserve"> donut chart, a sequential color scale from yellow (&lt; 1 ha) to red (≥ 1000 ha) encodes increasing fire magnitude. The central hole provides space for totals or labels, improving readability and conserving dashboard space.</w:t>
       </w:r>
     </w:p>
     <w:p>
@@ -1486,9 +1503,18 @@
       </w:pPr>
       <w:r>
         <w:rPr>
-          <w:lang w:val="en-US"/>
-        </w:rPr>
-        <w:t>The donut chart effectively communicates categorical proportions, making it well suited for showing the distribution of fire sizes across defined classes. Angle/arc length is a perceptually strong channel for relative comparison, while the use of distinct colors ensures categories are easily distinguishable. The donut format was chosen over a full pie chart to allow for integration of contextual labels (e.g., total fires) in the center and to maintain visual consistency with the fire causes chart.</w:t>
+          <w:highlight w:val="yellow"/>
+          <w:lang w:val="en-US"/>
+        </w:rPr>
+        <w:t xml:space="preserve">Donut charts were chosen for their intuitive representation of categorical proportions. Arc length/angle is a perceptually effective channel for relative comparison, and distinct colors ensure </w:t>
+      </w:r>
+      <w:r>
+        <w:rPr>
+          <w:highlight w:val="yellow"/>
+          <w:lang w:val="en-US"/>
+        </w:rPr>
+        <w:lastRenderedPageBreak/>
+        <w:t>categories remain visually distinguishable. The donut format also allows integration of contextual labels (e.g., total fires) and maintains visual consistency across the dashboard.</w:t>
       </w:r>
     </w:p>
     <w:p>
@@ -1513,76 +1539,60 @@
       </w:pPr>
       <w:r>
         <w:rPr>
-          <w:lang w:val="en-US"/>
-        </w:rPr>
-        <w:t>I</w:t>
-      </w:r>
-      <w:r>
-        <w:rPr>
-          <w:lang w:val="en-US"/>
-        </w:rPr>
-        <w:t>nteraction follows the same principles as Chart #3. When hovering over an arc, the corresponding segment is highlighted, drawing attention to that class. Clicking on a segment displays a pop-up with the exact number of fires in the selected size class, giving precise values in addition to the visual comparison.</w:t>
-      </w:r>
-    </w:p>
-    <w:p>
-      <w:pPr>
-        <w:pStyle w:val="Heading2"/>
-        <w:rPr>
-          <w:lang w:val="en-US"/>
-        </w:rPr>
-      </w:pPr>
-      <w:r>
-        <w:rPr>
-          <w:lang w:val="en-US"/>
-        </w:rPr>
-        <w:t>C</w:t>
-      </w:r>
-      <w:r>
-        <w:rPr>
-          <w:lang w:val="en-US"/>
-        </w:rPr>
-        <w:t>hart Integration</w:t>
-      </w:r>
-    </w:p>
-    <w:p>
-      <w:pPr>
-        <w:rPr>
-          <w:lang w:val="en-US"/>
-        </w:rPr>
-      </w:pPr>
-      <w:r>
-        <w:rPr>
-          <w:lang w:val="en-US"/>
-        </w:rPr>
-        <w:t xml:space="preserve">The main interaction occurs between the </w:t>
+          <w:highlight w:val="yellow"/>
+          <w:lang w:val="en-US"/>
+        </w:rPr>
+        <w:t xml:space="preserve">Hovering over an arc highlights the corresponding segment to improve focus. Clicking reveals a pop-up with the exact number of fires in that category or size class, providing precise values beyond visual estimation. Additionally, </w:t>
       </w:r>
       <w:r>
         <w:rPr>
           <w:b/>
           <w:bCs/>
-          <w:lang w:val="en-US"/>
-        </w:rPr>
-        <w:t>choropleth map</w:t>
-      </w:r>
-      <w:r>
-        <w:rPr>
-          <w:lang w:val="en-US"/>
-        </w:rPr>
-        <w:t xml:space="preserve"> and the </w:t>
-      </w:r>
-      <w:r>
-        <w:rPr>
-          <w:b/>
-          <w:bCs/>
-          <w:lang w:val="en-US"/>
-        </w:rPr>
-        <w:t>donut charts</w:t>
-      </w:r>
-      <w:r>
-        <w:rPr>
-          <w:lang w:val="en-US"/>
-        </w:rPr>
-        <w:t>. After selecting a year, the user can click on a specific NUTS-III region in the map. This action updates the dashboard with detailed information for that region and year: two donut charts display the distribution of fire causes and fire dimensions, while accompanying text provides the number of firefighters and the percentage of burned area. In this way, the choropleth offers a comparative overview across regions, and the linked donut charts and textual indicators allow users to drill down into regional details.</w:t>
+          <w:highlight w:val="yellow"/>
+          <w:lang w:val="en-US"/>
+        </w:rPr>
+        <w:t>only the donut charts embedded in the main dashboard</w:t>
+      </w:r>
+      <w:r>
+        <w:rPr>
+          <w:highlight w:val="yellow"/>
+          <w:lang w:val="en-US"/>
+        </w:rPr>
+        <w:t xml:space="preserve"> allow users to change the region and year independently, enabling deeper exploration of spatial and temporal patterns.</w:t>
+      </w:r>
+    </w:p>
+    <w:p>
+      <w:pPr>
+        <w:pStyle w:val="Heading2"/>
+        <w:rPr>
+          <w:lang w:val="en-US"/>
+        </w:rPr>
+      </w:pPr>
+      <w:r>
+        <w:rPr>
+          <w:lang w:val="en-US"/>
+        </w:rPr>
+        <w:t>C</w:t>
+      </w:r>
+      <w:r>
+        <w:rPr>
+          <w:lang w:val="en-US"/>
+        </w:rPr>
+        <w:t>hart Integration</w:t>
+      </w:r>
+    </w:p>
+    <w:p>
+      <w:pPr>
+        <w:rPr>
+          <w:lang w:val="en-US"/>
+        </w:rPr>
+      </w:pPr>
+      <w:r>
+        <w:rPr>
+          <w:highlight w:val="yellow"/>
+          <w:lang w:val="en-US"/>
+        </w:rPr>
+        <w:t>The main interaction occurs between the radial bar chart, the choropleth map, and the donut charts. The user begins by selecting a year in the radial bar chart, which loads the corresponding choropleth map of NUTS-III regions. From there, clicking on a specific region updates the dashboard with detailed information for that region and year: two donut charts display the distribution of fire causes and fire dimensions, while accompanying text provides the number of firefighters and the percentage of burned area. In this way, the radial bar chart guides temporal navigation, the choropleth provides a comparative spatial overview, and the linked donut charts and textual indicators enable users to drill down into regional details.</w:t>
       </w:r>
     </w:p>
     <w:p>
@@ -1632,23 +1642,10 @@
       </w:pPr>
       <w:r>
         <w:rPr>
-          <w:lang w:val="en-US"/>
-        </w:rPr>
-        <w:t xml:space="preserve">To answer this, the user opens the bar chart dropdown menu, selects </w:t>
-      </w:r>
-      <w:r>
-        <w:rPr>
-          <w:i/>
-          <w:iCs/>
-          <w:lang w:val="en-US"/>
-        </w:rPr>
-        <w:t>Alentejo Central</w:t>
-      </w:r>
-      <w:r>
-        <w:rPr>
-          <w:lang w:val="en-US"/>
-        </w:rPr>
-        <w:t>, and observes the yearly progression of fire occurrences from 2010 to 2024.</w:t>
+          <w:highlight w:val="yellow"/>
+          <w:lang w:val="en-US"/>
+        </w:rPr>
+        <w:t>Select “Alentejo Central” in the bar chart dropdown and track fire counts from 2010-2024.</w:t>
       </w:r>
     </w:p>
     <w:p>
@@ -1668,7 +1665,6 @@
           <w:bCs/>
           <w:lang w:val="en-US"/>
         </w:rPr>
-        <w:lastRenderedPageBreak/>
         <w:t xml:space="preserve">Question 2: </w:t>
       </w:r>
       <w:r>
@@ -1693,23 +1689,10 @@
       </w:pPr>
       <w:r>
         <w:rPr>
-          <w:lang w:val="en-US"/>
-        </w:rPr>
-        <w:t xml:space="preserve">The user navigates to 2024 on the choropleth map, applies the </w:t>
-      </w:r>
-      <w:r>
-        <w:rPr>
-          <w:i/>
-          <w:iCs/>
-          <w:lang w:val="en-US"/>
-        </w:rPr>
-        <w:t>Prevention Index</w:t>
-      </w:r>
-      <w:r>
-        <w:rPr>
-          <w:lang w:val="en-US"/>
-        </w:rPr>
-        <w:t xml:space="preserve"> filter, and compares regional values. Regions shaded teal have more firefighters relative to fire occurrences, while yellow and red regions have weaker ratios, highlighting areas under more strain.</w:t>
+          <w:highlight w:val="yellow"/>
+          <w:lang w:val="en-US"/>
+        </w:rPr>
+        <w:t>Select 2024 in the radial bar chart to load the choropleth map, apply the Prevention Index filter, and compare color-coded ratios of fires to firefighters.</w:t>
       </w:r>
     </w:p>
     <w:p>
@@ -1753,23 +1736,10 @@
       </w:pPr>
       <w:r>
         <w:rPr>
-          <w:lang w:val="en-US"/>
-        </w:rPr>
-        <w:t xml:space="preserve">The user selects the year 2024 on the choropleth map and clicks the </w:t>
-      </w:r>
-      <w:r>
-        <w:rPr>
-          <w:i/>
-          <w:iCs/>
-          <w:lang w:val="en-US"/>
-        </w:rPr>
-        <w:t>Algarve</w:t>
-      </w:r>
-      <w:r>
-        <w:rPr>
-          <w:lang w:val="en-US"/>
-        </w:rPr>
-        <w:t xml:space="preserve"> region. The dashboard updates to show a donut chart with the distribution of fire causes for that year alongside the number of firefighters, allowing comparison between resources and fire origins.</w:t>
+          <w:highlight w:val="yellow"/>
+          <w:lang w:val="en-US"/>
+        </w:rPr>
+        <w:t>Select 2024 in the radial bar chart, click “Algarve” on the choropleth map, and view the donut chart of causes alongside firefighter numbers.</w:t>
       </w:r>
     </w:p>
     <w:p>
@@ -1813,23 +1783,10 @@
       </w:pPr>
       <w:r>
         <w:rPr>
-          <w:lang w:val="en-US"/>
-        </w:rPr>
-        <w:t xml:space="preserve">The user selects 2023 on the choropleth map and clicks </w:t>
-      </w:r>
-      <w:r>
-        <w:rPr>
-          <w:i/>
-          <w:iCs/>
-          <w:lang w:val="en-US"/>
-        </w:rPr>
-        <w:t>Alto Minho</w:t>
-      </w:r>
-      <w:r>
-        <w:rPr>
-          <w:lang w:val="en-US"/>
-        </w:rPr>
-        <w:t>. The dashboard reveals two donut charts: one with fire causes and another with fire size distribution, as well as the number of firefighters available that year. Together, these visualizations highlight possible relationships between resources, fire origins, and fire scale.</w:t>
+          <w:highlight w:val="yellow"/>
+          <w:lang w:val="en-US"/>
+        </w:rPr>
+        <w:t>Select 2023 in the radial bar chart, click “Alto Minho” on the map, and see donut charts of causes and sizes next to firefighter counts.</w:t>
       </w:r>
     </w:p>
     <w:p>
@@ -1873,23 +1830,10 @@
       </w:pPr>
       <w:r>
         <w:rPr>
-          <w:lang w:val="en-US"/>
-        </w:rPr>
-        <w:t xml:space="preserve">The user applies the </w:t>
-      </w:r>
-      <w:r>
-        <w:rPr>
-          <w:i/>
-          <w:iCs/>
-          <w:lang w:val="en-US"/>
-        </w:rPr>
-        <w:t>Efficiency Index</w:t>
-      </w:r>
-      <w:r>
-        <w:rPr>
-          <w:lang w:val="en-US"/>
-        </w:rPr>
-        <w:t xml:space="preserve"> filter on the choropleth map. Teal regions indicate more firefighters per fire, while yellow and red highlight regions with higher fire risk due to limited resources relative to occurrences.</w:t>
+          <w:highlight w:val="yellow"/>
+          <w:lang w:val="en-US"/>
+        </w:rPr>
+        <w:t>Select the year in the radial bar chart, activate the Efficiency Index filter on the map, and compare teal (higher coverage) vs yellow/red (higher risk) regions.</w:t>
       </w:r>
     </w:p>
     <w:p>
@@ -1933,23 +1877,10 @@
       </w:pPr>
       <w:r>
         <w:rPr>
-          <w:lang w:val="en-US"/>
-        </w:rPr>
-        <w:t xml:space="preserve">The user selects the year 2020 and activates the </w:t>
-      </w:r>
-      <w:r>
-        <w:rPr>
-          <w:i/>
-          <w:iCs/>
-          <w:lang w:val="en-US"/>
-        </w:rPr>
-        <w:t>Efficiency Index</w:t>
-      </w:r>
-      <w:r>
-        <w:rPr>
-          <w:lang w:val="en-US"/>
-        </w:rPr>
-        <w:t xml:space="preserve"> filter on the choropleth map. The color-coded regions display the balance between fire occurrences and firefighter allocation, making it possible to spot potential mismatches.</w:t>
+          <w:highlight w:val="yellow"/>
+          <w:lang w:val="en-US"/>
+        </w:rPr>
+        <w:t>Select 2020 in the radial bar chart and enable the Efficiency Index filter on the map to compare balance across regions.</w:t>
       </w:r>
     </w:p>
     <w:p>
@@ -1977,25 +1908,7 @@
           <w:bCs/>
           <w:lang w:val="en-US"/>
         </w:rPr>
-        <w:t xml:space="preserve">How does the amount of burned </w:t>
-      </w:r>
-      <w:proofErr w:type="gramStart"/>
-      <w:r>
-        <w:rPr>
-          <w:b/>
-          <w:bCs/>
-          <w:lang w:val="en-US"/>
-        </w:rPr>
-        <w:t>area</w:t>
-      </w:r>
-      <w:proofErr w:type="gramEnd"/>
-      <w:r>
-        <w:rPr>
-          <w:b/>
-          <w:bCs/>
-          <w:lang w:val="en-US"/>
-        </w:rPr>
-        <w:t xml:space="preserve"> per firefighter vary across regions, and what does this suggest about prevention and response capacity?</w:t>
+        <w:t>How does the amount of burned area per firefighter vary across regions, and what does this suggest about prevention and response capacity?</w:t>
       </w:r>
     </w:p>
     <w:p>
@@ -2011,112 +1924,427 @@
       </w:pPr>
       <w:r>
         <w:rPr>
-          <w:lang w:val="en-US"/>
-        </w:rPr>
-        <w:t xml:space="preserve">The user selects the </w:t>
+          <w:highlight w:val="yellow"/>
+          <w:lang w:val="en-US"/>
+        </w:rPr>
+        <w:t>Select the year in the radial bar chart, apply the Prevention Index filter on the map, and view coverage per km², with teal showing stronger and yellow/red weaker capacity.</w:t>
+      </w:r>
+    </w:p>
+    <w:p>
+      <w:pPr>
+        <w:pStyle w:val="Heading2"/>
+        <w:rPr>
+          <w:lang w:val="en-US"/>
+        </w:rPr>
+      </w:pPr>
+      <w:r>
+        <w:rPr>
+          <w:lang w:val="en-US"/>
+        </w:rPr>
+        <w:lastRenderedPageBreak/>
+        <w:t>Storyboards</w:t>
+      </w:r>
+      <w:r>
+        <w:rPr>
+          <w:b/>
+          <w:bCs/>
+          <w:lang w:val="en-US"/>
+        </w:rPr>
+        <w:t xml:space="preserve"> </w:t>
+      </w:r>
+    </w:p>
+    <w:p>
+      <w:pPr>
+        <w:rPr>
+          <w:highlight w:val="yellow"/>
+          <w:lang w:val="en-US"/>
+        </w:rPr>
+      </w:pPr>
+      <w:r>
+        <w:rPr>
+          <w:b/>
+          <w:bCs/>
+          <w:highlight w:val="yellow"/>
+          <w:lang w:val="en-US"/>
+        </w:rPr>
+        <w:t xml:space="preserve">Frame 1: </w:t>
+      </w:r>
+      <w:r>
+        <w:rPr>
+          <w:highlight w:val="yellow"/>
+          <w:lang w:val="en-US"/>
+        </w:rPr>
+        <w:t xml:space="preserve">The radial bar chart shows the total number of fires for Portugal over </w:t>
+      </w:r>
+      <w:r>
+        <w:rPr>
+          <w:highlight w:val="yellow"/>
+          <w:lang w:val="en-US"/>
+        </w:rPr>
+        <w:t>the</w:t>
+      </w:r>
+      <w:r>
+        <w:rPr>
+          <w:highlight w:val="yellow"/>
+          <w:lang w:val="en-US"/>
+        </w:rPr>
+        <w:t xml:space="preserve"> years. The user selects a year by clicking a bar, which loads the choropleth map for that year.</w:t>
+      </w:r>
+    </w:p>
+    <w:p>
+      <w:pPr>
+        <w:rPr>
+          <w:b/>
+          <w:bCs/>
+          <w:highlight w:val="yellow"/>
+          <w:lang w:val="en-US"/>
+        </w:rPr>
+      </w:pPr>
+      <w:r>
+        <w:rPr>
+          <w:noProof/>
+          <w:highlight w:val="yellow"/>
+          <w:lang w:val="en-US"/>
+        </w:rPr>
+        <w:drawing>
+          <wp:inline distT="0" distB="0" distL="0" distR="0" wp14:anchorId="03E78948" wp14:editId="791D8F0C">
+            <wp:extent cx="3133725" cy="1770332"/>
+            <wp:effectExtent l="0" t="0" r="0" b="1905"/>
+            <wp:docPr id="249072669" name="Picture 8" descr="A screenshot of a diagram&#10;&#10;AI-generated content may be incorrect."/>
+            <wp:cNvGraphicFramePr>
+              <a:graphicFrameLocks xmlns:a="http://schemas.openxmlformats.org/drawingml/2006/main" noChangeAspect="1"/>
+            </wp:cNvGraphicFramePr>
+            <a:graphic xmlns:a="http://schemas.openxmlformats.org/drawingml/2006/main">
+              <a:graphicData uri="http://schemas.openxmlformats.org/drawingml/2006/picture">
+                <pic:pic xmlns:pic="http://schemas.openxmlformats.org/drawingml/2006/picture">
+                  <pic:nvPicPr>
+                    <pic:cNvPr id="249072669" name="Picture 8" descr="A screenshot of a diagram&#10;&#10;AI-generated content may be incorrect."/>
+                    <pic:cNvPicPr>
+                      <a:picLocks noChangeAspect="1" noChangeArrowheads="1"/>
+                    </pic:cNvPicPr>
+                  </pic:nvPicPr>
+                  <pic:blipFill rotWithShape="1">
+                    <a:blip r:embed="rId15" cstate="print">
+                      <a:extLst>
+                        <a:ext uri="{28A0092B-C50C-407E-A947-70E740481C1C}">
+                          <a14:useLocalDpi xmlns:a14="http://schemas.microsoft.com/office/drawing/2010/main" val="0"/>
+                        </a:ext>
+                      </a:extLst>
+                    </a:blip>
+                    <a:srcRect l="1691"/>
+                    <a:stretch>
+                      <a:fillRect/>
+                    </a:stretch>
+                  </pic:blipFill>
+                  <pic:spPr bwMode="auto">
+                    <a:xfrm>
+                      <a:off x="0" y="0"/>
+                      <a:ext cx="3146876" cy="1777761"/>
+                    </a:xfrm>
+                    <a:prstGeom prst="rect">
+                      <a:avLst/>
+                    </a:prstGeom>
+                    <a:noFill/>
+                    <a:ln>
+                      <a:noFill/>
+                    </a:ln>
+                    <a:extLst>
+                      <a:ext uri="{53640926-AAD7-44D8-BBD7-CCE9431645EC}">
+                        <a14:shadowObscured xmlns:a14="http://schemas.microsoft.com/office/drawing/2010/main"/>
+                      </a:ext>
+                    </a:extLst>
+                  </pic:spPr>
+                </pic:pic>
+              </a:graphicData>
+            </a:graphic>
+          </wp:inline>
+        </w:drawing>
+      </w:r>
+    </w:p>
+    <w:p>
+      <w:pPr>
+        <w:rPr>
+          <w:highlight w:val="yellow"/>
+          <w:lang w:val="en-US"/>
+        </w:rPr>
+      </w:pPr>
+      <w:r>
+        <w:rPr>
+          <w:b/>
+          <w:bCs/>
+          <w:highlight w:val="yellow"/>
+          <w:lang w:val="en-US"/>
+        </w:rPr>
+        <w:t xml:space="preserve">Frame 2: </w:t>
+      </w:r>
+      <w:r>
+        <w:rPr>
+          <w:highlight w:val="yellow"/>
+          <w:lang w:val="en-US"/>
+        </w:rPr>
+        <w:t xml:space="preserve">On the choropleth map, the user clicks on </w:t>
       </w:r>
       <w:r>
         <w:rPr>
           <w:i/>
           <w:iCs/>
-          <w:lang w:val="en-US"/>
-        </w:rPr>
-        <w:t>Prevention Index</w:t>
-      </w:r>
-      <w:r>
-        <w:rPr>
-          <w:lang w:val="en-US"/>
-        </w:rPr>
-        <w:t xml:space="preserve"> filter on the choropleth map. Teal regions show higher firefighter coverage per km², while yellow and red reveal weaker prevention and response capacity relative to burned area.</w:t>
-      </w:r>
-    </w:p>
-    <w:p>
-      <w:pPr>
-        <w:pStyle w:val="Heading2"/>
-        <w:rPr>
-          <w:lang w:val="en-US"/>
-        </w:rPr>
-      </w:pPr>
-      <w:r>
-        <w:rPr>
-          <w:lang w:val="en-US"/>
-        </w:rPr>
-        <w:t>Storyboards</w:t>
-      </w:r>
-    </w:p>
-    <w:p>
-      <w:pPr>
-        <w:rPr>
-          <w:lang w:val="en-US"/>
-        </w:rPr>
-      </w:pPr>
-      <w:r>
+          <w:highlight w:val="yellow"/>
+          <w:lang w:val="en-US"/>
+        </w:rPr>
+        <w:t>Algarve</w:t>
+      </w:r>
+      <w:r>
+        <w:rPr>
+          <w:highlight w:val="yellow"/>
+          <w:lang w:val="en-US"/>
+        </w:rPr>
+        <w:t>, zooming into the region’s details.</w:t>
+      </w:r>
+    </w:p>
+    <w:p>
+      <w:pPr>
         <w:rPr>
           <w:b/>
           <w:bCs/>
-          <w:lang w:val="en-US"/>
-        </w:rPr>
-        <w:t>Frame 1:</w:t>
-      </w:r>
-      <w:r>
-        <w:rPr>
-          <w:lang w:val="en-US"/>
-        </w:rPr>
-        <w:t xml:space="preserve"> The choropleth map is set to 2024, showing regional values. The user clicks on </w:t>
-      </w:r>
-      <w:r>
-        <w:rPr>
-          <w:i/>
-          <w:iCs/>
-          <w:lang w:val="en-US"/>
-        </w:rPr>
-        <w:t>Algarve</w:t>
-      </w:r>
-      <w:r>
-        <w:rPr>
-          <w:lang w:val="en-US"/>
-        </w:rPr>
-        <w:t>.</w:t>
-      </w:r>
-      <w:r>
-        <w:rPr>
-          <w:lang w:val="en-US"/>
-        </w:rPr>
-        <w:br/>
-      </w:r>
+          <w:highlight w:val="yellow"/>
+          <w:lang w:val="en-US"/>
+        </w:rPr>
+      </w:pPr>
+      <w:r>
+        <w:rPr>
+          <w:noProof/>
+        </w:rPr>
+        <w:drawing>
+          <wp:inline distT="0" distB="0" distL="0" distR="0" wp14:anchorId="704A6B53" wp14:editId="35F0AFB6">
+            <wp:extent cx="1381125" cy="1951990"/>
+            <wp:effectExtent l="0" t="0" r="9525" b="0"/>
+            <wp:docPr id="1557908612" name="Picture 5" descr="A map of portugal with different colored maps&#10;&#10;AI-generated content may be incorrect."/>
+            <wp:cNvGraphicFramePr>
+              <a:graphicFrameLocks xmlns:a="http://schemas.openxmlformats.org/drawingml/2006/main" noChangeAspect="1"/>
+            </wp:cNvGraphicFramePr>
+            <a:graphic xmlns:a="http://schemas.openxmlformats.org/drawingml/2006/main">
+              <a:graphicData uri="http://schemas.openxmlformats.org/drawingml/2006/picture">
+                <pic:pic xmlns:pic="http://schemas.openxmlformats.org/drawingml/2006/picture">
+                  <pic:nvPicPr>
+                    <pic:cNvPr id="1263423328" name="Picture 5" descr="A map of portugal with different colored maps&#10;&#10;AI-generated content may be incorrect."/>
+                    <pic:cNvPicPr>
+                      <a:picLocks noChangeAspect="1" noChangeArrowheads="1"/>
+                    </pic:cNvPicPr>
+                  </pic:nvPicPr>
+                  <pic:blipFill rotWithShape="1">
+                    <a:blip r:embed="rId10">
+                      <a:extLst>
+                        <a:ext uri="{28A0092B-C50C-407E-A947-70E740481C1C}">
+                          <a14:useLocalDpi xmlns:a14="http://schemas.microsoft.com/office/drawing/2010/main" val="0"/>
+                        </a:ext>
+                      </a:extLst>
+                    </a:blip>
+                    <a:srcRect r="49988" b="49742"/>
+                    <a:stretch>
+                      <a:fillRect/>
+                    </a:stretch>
+                  </pic:blipFill>
+                  <pic:spPr bwMode="auto">
+                    <a:xfrm>
+                      <a:off x="0" y="0"/>
+                      <a:ext cx="1395731" cy="1972633"/>
+                    </a:xfrm>
+                    <a:prstGeom prst="rect">
+                      <a:avLst/>
+                    </a:prstGeom>
+                    <a:noFill/>
+                    <a:ln>
+                      <a:noFill/>
+                    </a:ln>
+                    <a:extLst>
+                      <a:ext uri="{53640926-AAD7-44D8-BBD7-CCE9431645EC}">
+                        <a14:shadowObscured xmlns:a14="http://schemas.microsoft.com/office/drawing/2010/main"/>
+                      </a:ext>
+                    </a:extLst>
+                  </pic:spPr>
+                </pic:pic>
+              </a:graphicData>
+            </a:graphic>
+          </wp:inline>
+        </w:drawing>
+      </w:r>
+    </w:p>
+    <w:p>
+      <w:pPr>
+        <w:rPr>
+          <w:highlight w:val="yellow"/>
+          <w:lang w:val="en-US"/>
+        </w:rPr>
+      </w:pPr>
       <w:r>
         <w:rPr>
           <w:b/>
           <w:bCs/>
-          <w:lang w:val="en-US"/>
-        </w:rPr>
-        <w:t>Frame 2:</w:t>
-      </w:r>
-      <w:r>
-        <w:rPr>
-          <w:lang w:val="en-US"/>
-        </w:rPr>
-        <w:t xml:space="preserve"> The dashboard updates, zooming into Algarve’s details. A donut chart appears showing the breakdown of fire causes for 2024.</w:t>
-      </w:r>
-      <w:r>
-        <w:rPr>
-          <w:lang w:val="en-US"/>
-        </w:rPr>
-        <w:br/>
-      </w:r>
-      <w:r>
+          <w:highlight w:val="yellow"/>
+          <w:lang w:val="en-US"/>
+        </w:rPr>
+        <w:t xml:space="preserve">Frame 3: </w:t>
+      </w:r>
+      <w:r>
+        <w:rPr>
+          <w:highlight w:val="yellow"/>
+          <w:lang w:val="en-US"/>
+        </w:rPr>
+        <w:t>The donut charts display Algarve’s information: the top donut shows the breakdown of fire causes, and the bottom donut shows the distribution of fire sizes.</w:t>
+      </w:r>
+    </w:p>
+    <w:p>
+      <w:pPr>
         <w:rPr>
           <w:b/>
           <w:bCs/>
           <w:lang w:val="en-US"/>
         </w:rPr>
-        <w:t>Frame 3:</w:t>
-      </w:r>
-      <w:r>
-        <w:rPr>
-          <w:lang w:val="en-US"/>
-        </w:rPr>
-        <w:t xml:space="preserve"> Alongside the donut chart, the dashboard displays the number of available firefighters for Algarve, enabling the user to compare whether the distribution of causes aligns with the allocated resources.</w:t>
+      </w:pPr>
+      <w:r>
+        <w:rPr>
+          <w:noProof/>
+          <w:lang w:val="en-US"/>
+        </w:rPr>
+        <w:drawing>
+          <wp:inline distT="0" distB="0" distL="0" distR="0" wp14:anchorId="6766D945" wp14:editId="0BA4597B">
+            <wp:extent cx="2705100" cy="1483875"/>
+            <wp:effectExtent l="0" t="0" r="0" b="2540"/>
+            <wp:docPr id="355651615" name="Picture 6" descr="A colorful circle with text&#10;&#10;AI-generated content may be incorrect."/>
+            <wp:cNvGraphicFramePr>
+              <a:graphicFrameLocks xmlns:a="http://schemas.openxmlformats.org/drawingml/2006/main" noChangeAspect="1"/>
+            </wp:cNvGraphicFramePr>
+            <a:graphic xmlns:a="http://schemas.openxmlformats.org/drawingml/2006/main">
+              <a:graphicData uri="http://schemas.openxmlformats.org/drawingml/2006/picture">
+                <pic:pic xmlns:pic="http://schemas.openxmlformats.org/drawingml/2006/picture">
+                  <pic:nvPicPr>
+                    <pic:cNvPr id="355651615" name="Picture 6" descr="A colorful circle with text&#10;&#10;AI-generated content may be incorrect."/>
+                    <pic:cNvPicPr>
+                      <a:picLocks noChangeAspect="1" noChangeArrowheads="1"/>
+                    </pic:cNvPicPr>
+                  </pic:nvPicPr>
+                  <pic:blipFill rotWithShape="1">
+                    <a:blip r:embed="rId13">
+                      <a:extLst>
+                        <a:ext uri="{28A0092B-C50C-407E-A947-70E740481C1C}">
+                          <a14:useLocalDpi xmlns:a14="http://schemas.microsoft.com/office/drawing/2010/main" val="0"/>
+                        </a:ext>
+                      </a:extLst>
+                    </a:blip>
+                    <a:srcRect t="1" b="1875"/>
+                    <a:stretch>
+                      <a:fillRect/>
+                    </a:stretch>
+                  </pic:blipFill>
+                  <pic:spPr bwMode="auto">
+                    <a:xfrm>
+                      <a:off x="0" y="0"/>
+                      <a:ext cx="2729774" cy="1497410"/>
+                    </a:xfrm>
+                    <a:prstGeom prst="rect">
+                      <a:avLst/>
+                    </a:prstGeom>
+                    <a:noFill/>
+                    <a:ln>
+                      <a:noFill/>
+                    </a:ln>
+                    <a:extLst>
+                      <a:ext uri="{53640926-AAD7-44D8-BBD7-CCE9431645EC}">
+                        <a14:shadowObscured xmlns:a14="http://schemas.microsoft.com/office/drawing/2010/main"/>
+                      </a:ext>
+                    </a:extLst>
+                  </pic:spPr>
+                </pic:pic>
+              </a:graphicData>
+            </a:graphic>
+          </wp:inline>
+        </w:drawing>
+      </w:r>
+    </w:p>
+    <w:p>
+      <w:pPr>
+        <w:rPr>
+          <w:b/>
+          <w:bCs/>
+          <w:lang w:val="en-US"/>
+        </w:rPr>
+      </w:pPr>
+      <w:r>
+        <w:rPr>
+          <w:noProof/>
+          <w:lang w:val="en-US"/>
+        </w:rPr>
+        <w:drawing>
+          <wp:inline distT="0" distB="0" distL="0" distR="0" wp14:anchorId="3569AA46" wp14:editId="2BCB1041">
+            <wp:extent cx="2762250" cy="1546860"/>
+            <wp:effectExtent l="0" t="0" r="0" b="0"/>
+            <wp:docPr id="1235796120" name="Picture 7" descr="A yellow circle with orange and red stripes&#10;&#10;AI-generated content may be incorrect."/>
+            <wp:cNvGraphicFramePr>
+              <a:graphicFrameLocks xmlns:a="http://schemas.openxmlformats.org/drawingml/2006/main" noChangeAspect="1"/>
+            </wp:cNvGraphicFramePr>
+            <a:graphic xmlns:a="http://schemas.openxmlformats.org/drawingml/2006/main">
+              <a:graphicData uri="http://schemas.openxmlformats.org/drawingml/2006/picture">
+                <pic:pic xmlns:pic="http://schemas.openxmlformats.org/drawingml/2006/picture">
+                  <pic:nvPicPr>
+                    <pic:cNvPr id="1235796120" name="Picture 7" descr="A yellow circle with orange and red stripes&#10;&#10;AI-generated content may be incorrect."/>
+                    <pic:cNvPicPr>
+                      <a:picLocks noChangeAspect="1" noChangeArrowheads="1"/>
+                    </pic:cNvPicPr>
+                  </pic:nvPicPr>
+                  <pic:blipFill>
+                    <a:blip r:embed="rId14">
+                      <a:extLst>
+                        <a:ext uri="{28A0092B-C50C-407E-A947-70E740481C1C}">
+                          <a14:useLocalDpi xmlns:a14="http://schemas.microsoft.com/office/drawing/2010/main" val="0"/>
+                        </a:ext>
+                      </a:extLst>
+                    </a:blip>
+                    <a:srcRect/>
+                    <a:stretch>
+                      <a:fillRect/>
+                    </a:stretch>
+                  </pic:blipFill>
+                  <pic:spPr bwMode="auto">
+                    <a:xfrm>
+                      <a:off x="0" y="0"/>
+                      <a:ext cx="2776941" cy="1555087"/>
+                    </a:xfrm>
+                    <a:prstGeom prst="rect">
+                      <a:avLst/>
+                    </a:prstGeom>
+                    <a:noFill/>
+                    <a:ln>
+                      <a:noFill/>
+                    </a:ln>
+                  </pic:spPr>
+                </pic:pic>
+              </a:graphicData>
+            </a:graphic>
+          </wp:inline>
+        </w:drawing>
+      </w:r>
+    </w:p>
+    <w:p>
+      <w:pPr>
+        <w:rPr>
+          <w:lang w:val="en-US"/>
+        </w:rPr>
+      </w:pPr>
+      <w:r>
+        <w:rPr>
+          <w:b/>
+          <w:bCs/>
+          <w:highlight w:val="yellow"/>
+          <w:lang w:val="en-US"/>
+        </w:rPr>
+        <w:t xml:space="preserve">Frame 4: </w:t>
+      </w:r>
+      <w:r>
+        <w:rPr>
+          <w:highlight w:val="yellow"/>
+          <w:lang w:val="en-US"/>
+        </w:rPr>
+        <w:t>Alongside the donuts, the dashboard also presents the number of available firefighters and the percentage of burned area for Algarve, allowing the user to compare whether fire origins and dimensions align with allocated resources.</w:t>
       </w:r>
     </w:p>
     <w:sectPr>

</xml_diff>